<commit_message>
adding the link for the deployed project on the TestPlan
</commit_message>
<xml_diff>
--- a/TestPlan.docx
+++ b/TestPlan.docx
@@ -60,29 +60,29 @@
         <w:tblStyle w:val="TableGrid"/>
         <w:tblW w:w="9558" w:type="dxa"/>
         <w:jc w:val="left"/>
-        <w:tblInd w:w="-5" w:type="dxa"/>
+        <w:tblInd w:w="-10" w:type="dxa"/>
         <w:tblCellMar>
           <w:top w:w="0" w:type="dxa"/>
-          <w:left w:w="103" w:type="dxa"/>
+          <w:left w:w="98" w:type="dxa"/>
           <w:bottom w:w="0" w:type="dxa"/>
           <w:right w:w="108" w:type="dxa"/>
         </w:tblCellMar>
         <w:tblLook w:firstRow="1" w:noVBand="1" w:lastRow="0" w:firstColumn="1" w:lastColumn="0" w:noHBand="0" w:val="04a0"/>
       </w:tblPr>
       <w:tblGrid>
-        <w:gridCol w:w="1386"/>
+        <w:gridCol w:w="1385"/>
         <w:gridCol w:w="3192"/>
-        <w:gridCol w:w="4980"/>
+        <w:gridCol w:w="4981"/>
       </w:tblGrid>
       <w:tr>
         <w:trPr/>
         <w:tc>
           <w:tcPr>
-            <w:tcW w:w="1386" w:type="dxa"/>
+            <w:tcW w:w="1385" w:type="dxa"/>
             <w:tcBorders/>
             <w:shd w:fill="auto" w:val="clear"/>
             <w:tcMar>
-              <w:left w:w="103" w:type="dxa"/>
+              <w:left w:w="98" w:type="dxa"/>
             </w:tcMar>
           </w:tcPr>
           <w:p>
@@ -108,7 +108,7 @@
             <w:tcBorders/>
             <w:shd w:fill="auto" w:val="clear"/>
             <w:tcMar>
-              <w:left w:w="103" w:type="dxa"/>
+              <w:left w:w="98" w:type="dxa"/>
             </w:tcMar>
           </w:tcPr>
           <w:p>
@@ -130,11 +130,11 @@
         </w:tc>
         <w:tc>
           <w:tcPr>
-            <w:tcW w:w="4980" w:type="dxa"/>
+            <w:tcW w:w="4981" w:type="dxa"/>
             <w:tcBorders/>
             <w:shd w:fill="auto" w:val="clear"/>
             <w:tcMar>
-              <w:left w:w="103" w:type="dxa"/>
+              <w:left w:w="98" w:type="dxa"/>
             </w:tcMar>
           </w:tcPr>
           <w:p>
@@ -159,11 +159,11 @@
         <w:trPr/>
         <w:tc>
           <w:tcPr>
-            <w:tcW w:w="1386" w:type="dxa"/>
+            <w:tcW w:w="1385" w:type="dxa"/>
             <w:tcBorders/>
             <w:shd w:fill="auto" w:val="clear"/>
             <w:tcMar>
-              <w:left w:w="103" w:type="dxa"/>
+              <w:left w:w="98" w:type="dxa"/>
             </w:tcMar>
           </w:tcPr>
           <w:p>
@@ -184,7 +184,7 @@
             <w:tcBorders/>
             <w:shd w:fill="auto" w:val="clear"/>
             <w:tcMar>
-              <w:left w:w="103" w:type="dxa"/>
+              <w:left w:w="98" w:type="dxa"/>
             </w:tcMar>
           </w:tcPr>
           <w:p>
@@ -201,11 +201,11 @@
         </w:tc>
         <w:tc>
           <w:tcPr>
-            <w:tcW w:w="4980" w:type="dxa"/>
+            <w:tcW w:w="4981" w:type="dxa"/>
             <w:tcBorders/>
             <w:shd w:fill="auto" w:val="clear"/>
             <w:tcMar>
-              <w:left w:w="103" w:type="dxa"/>
+              <w:left w:w="98" w:type="dxa"/>
             </w:tcMar>
           </w:tcPr>
           <w:p>
@@ -225,11 +225,11 @@
         <w:trPr/>
         <w:tc>
           <w:tcPr>
-            <w:tcW w:w="1386" w:type="dxa"/>
+            <w:tcW w:w="1385" w:type="dxa"/>
             <w:tcBorders/>
             <w:shd w:fill="auto" w:val="clear"/>
             <w:tcMar>
-              <w:left w:w="103" w:type="dxa"/>
+              <w:left w:w="98" w:type="dxa"/>
             </w:tcMar>
           </w:tcPr>
           <w:p>
@@ -249,7 +249,7 @@
             <w:tcBorders/>
             <w:shd w:fill="auto" w:val="clear"/>
             <w:tcMar>
-              <w:left w:w="103" w:type="dxa"/>
+              <w:left w:w="98" w:type="dxa"/>
             </w:tcMar>
           </w:tcPr>
           <w:p>
@@ -265,11 +265,11 @@
         </w:tc>
         <w:tc>
           <w:tcPr>
-            <w:tcW w:w="4980" w:type="dxa"/>
+            <w:tcW w:w="4981" w:type="dxa"/>
             <w:tcBorders/>
             <w:shd w:fill="auto" w:val="clear"/>
             <w:tcMar>
-              <w:left w:w="103" w:type="dxa"/>
+              <w:left w:w="98" w:type="dxa"/>
             </w:tcMar>
           </w:tcPr>
           <w:p>
@@ -312,7 +312,7 @@
           <w:docPartGallery w:val="Table of Contents"/>
           <w:docPartUnique w:val="true"/>
         </w:docPartObj>
-        <w:id w:val="330146368"/>
+        <w:id w:val="242941035"/>
       </w:sdtPr>
       <w:sdtContent>
         <w:p>
@@ -1407,29 +1407,29 @@
         <w:tblStyle w:val="TableGrid"/>
         <w:tblW w:w="9576" w:type="dxa"/>
         <w:jc w:val="left"/>
-        <w:tblInd w:w="-5" w:type="dxa"/>
+        <w:tblInd w:w="-10" w:type="dxa"/>
         <w:tblCellMar>
           <w:top w:w="0" w:type="dxa"/>
-          <w:left w:w="103" w:type="dxa"/>
+          <w:left w:w="98" w:type="dxa"/>
           <w:bottom w:w="0" w:type="dxa"/>
           <w:right w:w="108" w:type="dxa"/>
         </w:tblCellMar>
         <w:tblLook w:firstRow="1" w:noVBand="1" w:lastRow="0" w:firstColumn="1" w:lastColumn="0" w:noHBand="0" w:val="04a0"/>
       </w:tblPr>
       <w:tblGrid>
-        <w:gridCol w:w="3076"/>
+        <w:gridCol w:w="3075"/>
         <w:gridCol w:w="3510"/>
-        <w:gridCol w:w="2990"/>
+        <w:gridCol w:w="2991"/>
       </w:tblGrid>
       <w:tr>
         <w:trPr/>
         <w:tc>
           <w:tcPr>
-            <w:tcW w:w="3076" w:type="dxa"/>
+            <w:tcW w:w="3075" w:type="dxa"/>
             <w:tcBorders/>
             <w:shd w:fill="auto" w:val="clear"/>
             <w:tcMar>
-              <w:left w:w="103" w:type="dxa"/>
+              <w:left w:w="98" w:type="dxa"/>
             </w:tcMar>
           </w:tcPr>
           <w:p>
@@ -1455,7 +1455,7 @@
             <w:tcBorders/>
             <w:shd w:fill="auto" w:val="clear"/>
             <w:tcMar>
-              <w:left w:w="103" w:type="dxa"/>
+              <w:left w:w="98" w:type="dxa"/>
             </w:tcMar>
           </w:tcPr>
           <w:p>
@@ -1477,11 +1477,11 @@
         </w:tc>
         <w:tc>
           <w:tcPr>
-            <w:tcW w:w="2990" w:type="dxa"/>
+            <w:tcW w:w="2991" w:type="dxa"/>
             <w:tcBorders/>
             <w:shd w:fill="auto" w:val="clear"/>
             <w:tcMar>
-              <w:left w:w="103" w:type="dxa"/>
+              <w:left w:w="98" w:type="dxa"/>
             </w:tcMar>
           </w:tcPr>
           <w:p>
@@ -1506,11 +1506,11 @@
         <w:trPr/>
         <w:tc>
           <w:tcPr>
-            <w:tcW w:w="3076" w:type="dxa"/>
+            <w:tcW w:w="3075" w:type="dxa"/>
             <w:tcBorders/>
             <w:shd w:fill="auto" w:val="clear"/>
             <w:tcMar>
-              <w:left w:w="103" w:type="dxa"/>
+              <w:left w:w="98" w:type="dxa"/>
             </w:tcMar>
           </w:tcPr>
           <w:p>
@@ -1531,7 +1531,7 @@
             <w:tcBorders/>
             <w:shd w:fill="auto" w:val="clear"/>
             <w:tcMar>
-              <w:left w:w="103" w:type="dxa"/>
+              <w:left w:w="98" w:type="dxa"/>
             </w:tcMar>
           </w:tcPr>
           <w:p>
@@ -1548,11 +1548,11 @@
         </w:tc>
         <w:tc>
           <w:tcPr>
-            <w:tcW w:w="2990" w:type="dxa"/>
+            <w:tcW w:w="2991" w:type="dxa"/>
             <w:tcBorders/>
             <w:shd w:fill="auto" w:val="clear"/>
             <w:tcMar>
-              <w:left w:w="103" w:type="dxa"/>
+              <w:left w:w="98" w:type="dxa"/>
             </w:tcMar>
           </w:tcPr>
           <w:p>
@@ -1571,11 +1571,11 @@
         <w:trPr/>
         <w:tc>
           <w:tcPr>
-            <w:tcW w:w="3076" w:type="dxa"/>
+            <w:tcW w:w="3075" w:type="dxa"/>
             <w:tcBorders/>
             <w:shd w:fill="auto" w:val="clear"/>
             <w:tcMar>
-              <w:left w:w="103" w:type="dxa"/>
+              <w:left w:w="98" w:type="dxa"/>
             </w:tcMar>
           </w:tcPr>
           <w:p>
@@ -1596,7 +1596,7 @@
             <w:tcBorders/>
             <w:shd w:fill="auto" w:val="clear"/>
             <w:tcMar>
-              <w:left w:w="103" w:type="dxa"/>
+              <w:left w:w="98" w:type="dxa"/>
             </w:tcMar>
           </w:tcPr>
           <w:p>
@@ -1613,11 +1613,11 @@
         </w:tc>
         <w:tc>
           <w:tcPr>
-            <w:tcW w:w="2990" w:type="dxa"/>
+            <w:tcW w:w="2991" w:type="dxa"/>
             <w:tcBorders/>
             <w:shd w:fill="auto" w:val="clear"/>
             <w:tcMar>
-              <w:left w:w="103" w:type="dxa"/>
+              <w:left w:w="98" w:type="dxa"/>
             </w:tcMar>
           </w:tcPr>
           <w:p>
@@ -1636,11 +1636,11 @@
         <w:trPr/>
         <w:tc>
           <w:tcPr>
-            <w:tcW w:w="3076" w:type="dxa"/>
+            <w:tcW w:w="3075" w:type="dxa"/>
             <w:tcBorders/>
             <w:shd w:fill="auto" w:val="clear"/>
             <w:tcMar>
-              <w:left w:w="103" w:type="dxa"/>
+              <w:left w:w="98" w:type="dxa"/>
             </w:tcMar>
           </w:tcPr>
           <w:p>
@@ -1661,7 +1661,7 @@
             <w:tcBorders/>
             <w:shd w:fill="auto" w:val="clear"/>
             <w:tcMar>
-              <w:left w:w="103" w:type="dxa"/>
+              <w:left w:w="98" w:type="dxa"/>
             </w:tcMar>
           </w:tcPr>
           <w:p>
@@ -1678,11 +1678,11 @@
         </w:tc>
         <w:tc>
           <w:tcPr>
-            <w:tcW w:w="2990" w:type="dxa"/>
+            <w:tcW w:w="2991" w:type="dxa"/>
             <w:tcBorders/>
             <w:shd w:fill="auto" w:val="clear"/>
             <w:tcMar>
-              <w:left w:w="103" w:type="dxa"/>
+              <w:left w:w="98" w:type="dxa"/>
             </w:tcMar>
           </w:tcPr>
           <w:p>
@@ -1702,11 +1702,11 @@
         <w:trPr/>
         <w:tc>
           <w:tcPr>
-            <w:tcW w:w="3076" w:type="dxa"/>
+            <w:tcW w:w="3075" w:type="dxa"/>
             <w:tcBorders/>
             <w:shd w:fill="auto" w:val="clear"/>
             <w:tcMar>
-              <w:left w:w="103" w:type="dxa"/>
+              <w:left w:w="98" w:type="dxa"/>
             </w:tcMar>
           </w:tcPr>
           <w:p>
@@ -1727,7 +1727,7 @@
             <w:tcBorders/>
             <w:shd w:fill="auto" w:val="clear"/>
             <w:tcMar>
-              <w:left w:w="103" w:type="dxa"/>
+              <w:left w:w="98" w:type="dxa"/>
             </w:tcMar>
           </w:tcPr>
           <w:p>
@@ -1743,11 +1743,11 @@
         </w:tc>
         <w:tc>
           <w:tcPr>
-            <w:tcW w:w="2990" w:type="dxa"/>
+            <w:tcW w:w="2991" w:type="dxa"/>
             <w:tcBorders/>
             <w:shd w:fill="auto" w:val="clear"/>
             <w:tcMar>
-              <w:left w:w="103" w:type="dxa"/>
+              <w:left w:w="98" w:type="dxa"/>
             </w:tcMar>
           </w:tcPr>
           <w:p>
@@ -1766,11 +1766,11 @@
         <w:trPr/>
         <w:tc>
           <w:tcPr>
-            <w:tcW w:w="3076" w:type="dxa"/>
+            <w:tcW w:w="3075" w:type="dxa"/>
             <w:tcBorders/>
             <w:shd w:fill="auto" w:val="clear"/>
             <w:tcMar>
-              <w:left w:w="103" w:type="dxa"/>
+              <w:left w:w="98" w:type="dxa"/>
             </w:tcMar>
           </w:tcPr>
           <w:p>
@@ -1791,7 +1791,7 @@
             <w:tcBorders/>
             <w:shd w:fill="auto" w:val="clear"/>
             <w:tcMar>
-              <w:left w:w="103" w:type="dxa"/>
+              <w:left w:w="98" w:type="dxa"/>
             </w:tcMar>
           </w:tcPr>
           <w:p>
@@ -1807,11 +1807,11 @@
         </w:tc>
         <w:tc>
           <w:tcPr>
-            <w:tcW w:w="2990" w:type="dxa"/>
+            <w:tcW w:w="2991" w:type="dxa"/>
             <w:tcBorders/>
             <w:shd w:fill="auto" w:val="clear"/>
             <w:tcMar>
-              <w:left w:w="103" w:type="dxa"/>
+              <w:left w:w="98" w:type="dxa"/>
             </w:tcMar>
           </w:tcPr>
           <w:p>
@@ -1830,11 +1830,11 @@
         <w:trPr/>
         <w:tc>
           <w:tcPr>
-            <w:tcW w:w="3076" w:type="dxa"/>
+            <w:tcW w:w="3075" w:type="dxa"/>
             <w:tcBorders/>
             <w:shd w:fill="auto" w:val="clear"/>
             <w:tcMar>
-              <w:left w:w="103" w:type="dxa"/>
+              <w:left w:w="98" w:type="dxa"/>
             </w:tcMar>
           </w:tcPr>
           <w:p>
@@ -1855,7 +1855,7 @@
             <w:tcBorders/>
             <w:shd w:fill="auto" w:val="clear"/>
             <w:tcMar>
-              <w:left w:w="103" w:type="dxa"/>
+              <w:left w:w="98" w:type="dxa"/>
             </w:tcMar>
           </w:tcPr>
           <w:p>
@@ -1872,11 +1872,11 @@
         </w:tc>
         <w:tc>
           <w:tcPr>
-            <w:tcW w:w="2990" w:type="dxa"/>
+            <w:tcW w:w="2991" w:type="dxa"/>
             <w:tcBorders/>
             <w:shd w:fill="auto" w:val="clear"/>
             <w:tcMar>
-              <w:left w:w="103" w:type="dxa"/>
+              <w:left w:w="98" w:type="dxa"/>
             </w:tcMar>
           </w:tcPr>
           <w:p>
@@ -1895,11 +1895,11 @@
         <w:trPr/>
         <w:tc>
           <w:tcPr>
-            <w:tcW w:w="3076" w:type="dxa"/>
+            <w:tcW w:w="3075" w:type="dxa"/>
             <w:tcBorders/>
             <w:shd w:fill="auto" w:val="clear"/>
             <w:tcMar>
-              <w:left w:w="103" w:type="dxa"/>
+              <w:left w:w="98" w:type="dxa"/>
             </w:tcMar>
           </w:tcPr>
           <w:p>
@@ -1926,7 +1926,7 @@
             <w:tcBorders/>
             <w:shd w:fill="auto" w:val="clear"/>
             <w:tcMar>
-              <w:left w:w="103" w:type="dxa"/>
+              <w:left w:w="98" w:type="dxa"/>
             </w:tcMar>
           </w:tcPr>
           <w:p>
@@ -1943,11 +1943,11 @@
         </w:tc>
         <w:tc>
           <w:tcPr>
-            <w:tcW w:w="2990" w:type="dxa"/>
+            <w:tcW w:w="2991" w:type="dxa"/>
             <w:tcBorders/>
             <w:shd w:fill="auto" w:val="clear"/>
             <w:tcMar>
-              <w:left w:w="103" w:type="dxa"/>
+              <w:left w:w="98" w:type="dxa"/>
             </w:tcMar>
           </w:tcPr>
           <w:p>
@@ -1966,11 +1966,11 @@
         <w:trPr/>
         <w:tc>
           <w:tcPr>
-            <w:tcW w:w="3076" w:type="dxa"/>
+            <w:tcW w:w="3075" w:type="dxa"/>
             <w:tcBorders/>
             <w:shd w:fill="auto" w:val="clear"/>
             <w:tcMar>
-              <w:left w:w="103" w:type="dxa"/>
+              <w:left w:w="98" w:type="dxa"/>
             </w:tcMar>
           </w:tcPr>
           <w:p>
@@ -1991,7 +1991,7 @@
             <w:tcBorders/>
             <w:shd w:fill="auto" w:val="clear"/>
             <w:tcMar>
-              <w:left w:w="103" w:type="dxa"/>
+              <w:left w:w="98" w:type="dxa"/>
             </w:tcMar>
           </w:tcPr>
           <w:p>
@@ -2002,16 +2002,17 @@
             </w:pPr>
             <w:r>
               <w:rPr/>
+              <w:t>https://shoppinglistteam6.herokuapp.com</w:t>
             </w:r>
           </w:p>
         </w:tc>
         <w:tc>
           <w:tcPr>
-            <w:tcW w:w="2990" w:type="dxa"/>
+            <w:tcW w:w="2991" w:type="dxa"/>
             <w:tcBorders/>
             <w:shd w:fill="auto" w:val="clear"/>
             <w:tcMar>
-              <w:left w:w="103" w:type="dxa"/>
+              <w:left w:w="98" w:type="dxa"/>
             </w:tcMar>
           </w:tcPr>
           <w:p>
@@ -2030,11 +2031,11 @@
         <w:trPr/>
         <w:tc>
           <w:tcPr>
-            <w:tcW w:w="3076" w:type="dxa"/>
+            <w:tcW w:w="3075" w:type="dxa"/>
             <w:tcBorders/>
             <w:shd w:fill="auto" w:val="clear"/>
             <w:tcMar>
-              <w:left w:w="103" w:type="dxa"/>
+              <w:left w:w="98" w:type="dxa"/>
             </w:tcMar>
           </w:tcPr>
           <w:p>
@@ -2054,7 +2055,7 @@
             <w:tcBorders/>
             <w:shd w:fill="auto" w:val="clear"/>
             <w:tcMar>
-              <w:left w:w="103" w:type="dxa"/>
+              <w:left w:w="98" w:type="dxa"/>
             </w:tcMar>
           </w:tcPr>
           <w:p>
@@ -2070,11 +2071,11 @@
         </w:tc>
         <w:tc>
           <w:tcPr>
-            <w:tcW w:w="2990" w:type="dxa"/>
+            <w:tcW w:w="2991" w:type="dxa"/>
             <w:tcBorders/>
             <w:shd w:fill="auto" w:val="clear"/>
             <w:tcMar>
-              <w:left w:w="103" w:type="dxa"/>
+              <w:left w:w="98" w:type="dxa"/>
             </w:tcMar>
           </w:tcPr>
           <w:p>
@@ -2162,7 +2163,7 @@
       <mc:AlternateContent>
         <mc:Choice Requires="wps">
           <w:drawing>
-            <wp:anchor behindDoc="1" distT="0" distB="0" distL="118745" distR="118745" simplePos="0" locked="0" layoutInCell="1" allowOverlap="1" relativeHeight="7">
+            <wp:anchor behindDoc="1" distT="0" distB="0" distL="118745" distR="118745" simplePos="0" locked="0" layoutInCell="1" allowOverlap="1" relativeHeight="6">
               <wp:simplePos x="0" y="0"/>
               <wp:positionH relativeFrom="column">
                 <wp:posOffset>-68580</wp:posOffset>
@@ -2242,7 +2243,7 @@
                                     <w:b/>
                                     <w:b/>
                                     <w:bCs/>
-                                    <w:color w:val="auto"/>
+                                    <w:color w:val="00000A"/>
                                   </w:rPr>
                                 </w:pPr>
                                 <w:bookmarkStart w:id="8" w:name="__UnoMark__248_2081229675"/>
@@ -2253,7 +2254,7 @@
                                     <w:rFonts w:eastAsia="" w:cs="" w:cstheme="majorBidi" w:eastAsiaTheme="majorEastAsia" w:ascii="Cambria" w:hAnsi="Cambria"/>
                                     <w:b/>
                                     <w:bCs/>
-                                    <w:color w:val="auto"/>
+                                    <w:color w:val="00000A"/>
                                   </w:rPr>
                                 </w:r>
                               </w:p>
@@ -2272,9 +2273,7 @@
                               <w:p>
                                 <w:pPr>
                                   <w:pStyle w:val="NoSpacing"/>
-                                  <w:rPr>
-                                    <w:color w:val="auto"/>
-                                  </w:rPr>
+                                  <w:rPr/>
                                 </w:pPr>
                                 <w:bookmarkStart w:id="10" w:name="__UnoMark__249_2081229675"/>
                                 <w:bookmarkEnd w:id="10"/>
@@ -2283,7 +2282,7 @@
                                     <w:rFonts w:eastAsia="" w:cs="" w:ascii="Cambria" w:hAnsi="Cambria" w:asciiTheme="majorHAnsi" w:cstheme="majorBidi" w:eastAsiaTheme="majorEastAsia" w:hAnsiTheme="majorHAnsi"/>
                                     <w:b/>
                                     <w:bCs/>
-                                    <w:color w:val="auto"/>
+                                    <w:color w:val="00000A"/>
                                   </w:rPr>
                                   <w:t xml:space="preserve">Page </w:t>
                                 </w:r>
@@ -2294,7 +2293,7 @@
                                     <w:rFonts w:eastAsia="" w:cs="" w:ascii="Cambria" w:hAnsi="Cambria" w:asciiTheme="majorHAnsi" w:cstheme="majorBidi" w:eastAsiaTheme="majorEastAsia" w:hAnsiTheme="majorHAnsi"/>
                                     <w:b/>
                                     <w:bCs/>
-                                    <w:color w:val="auto"/>
+                                    <w:color w:val="00000A"/>
                                   </w:rPr>
                                   <w:fldChar w:fldCharType="begin"/>
                                 </w:r>
@@ -2305,7 +2304,7 @@
                                   <w:fldChar w:fldCharType="separate"/>
                                 </w:r>
                                 <w:r>
-                                  <w:t>6</w:t>
+                                  <w:t>5</w:t>
                                 </w:r>
                                 <w:r>
                                   <w:fldChar w:fldCharType="end"/>
@@ -2329,13 +2328,13 @@
                                     <w:b/>
                                     <w:b/>
                                     <w:bCs/>
-                                    <w:color w:val="auto"/>
+                                    <w:color w:val="00000A"/>
                                   </w:rPr>
                                 </w:pPr>
-                                <w:bookmarkStart w:id="12" w:name="__UnoMark__251_2081229675"/>
-                                <w:bookmarkStart w:id="13" w:name="__UnoMark__252_2081229675"/>
-                                <w:bookmarkStart w:id="14" w:name="__UnoMark__251_2081229675"/>
-                                <w:bookmarkStart w:id="15" w:name="__UnoMark__252_2081229675"/>
+                                <w:bookmarkStart w:id="12" w:name="__UnoMark__252_2081229675"/>
+                                <w:bookmarkStart w:id="13" w:name="__UnoMark__251_2081229675"/>
+                                <w:bookmarkStart w:id="14" w:name="__UnoMark__252_2081229675"/>
+                                <w:bookmarkStart w:id="15" w:name="__UnoMark__251_2081229675"/>
                                 <w:bookmarkEnd w:id="14"/>
                                 <w:bookmarkEnd w:id="15"/>
                                 <w:r>
@@ -2343,7 +2342,7 @@
                                     <w:rFonts w:eastAsia="" w:cs="" w:cstheme="majorBidi" w:eastAsiaTheme="majorEastAsia" w:ascii="Cambria" w:hAnsi="Cambria"/>
                                     <w:b/>
                                     <w:bCs/>
-                                    <w:color w:val="auto"/>
+                                    <w:color w:val="00000A"/>
                                   </w:rPr>
                                 </w:r>
                               </w:p>
@@ -2371,13 +2370,13 @@
                                     <w:b/>
                                     <w:b/>
                                     <w:bCs/>
-                                    <w:color w:val="auto"/>
+                                    <w:color w:val="00000A"/>
                                   </w:rPr>
                                 </w:pPr>
-                                <w:bookmarkStart w:id="16" w:name="__UnoMark__253_2081229675"/>
-                                <w:bookmarkStart w:id="17" w:name="__UnoMark__254_2081229675"/>
-                                <w:bookmarkStart w:id="18" w:name="__UnoMark__253_2081229675"/>
-                                <w:bookmarkStart w:id="19" w:name="__UnoMark__254_2081229675"/>
+                                <w:bookmarkStart w:id="16" w:name="__UnoMark__254_2081229675"/>
+                                <w:bookmarkStart w:id="17" w:name="__UnoMark__253_2081229675"/>
+                                <w:bookmarkStart w:id="18" w:name="__UnoMark__254_2081229675"/>
+                                <w:bookmarkStart w:id="19" w:name="__UnoMark__253_2081229675"/>
                                 <w:bookmarkEnd w:id="18"/>
                                 <w:bookmarkEnd w:id="19"/>
                                 <w:r>
@@ -2385,7 +2384,7 @@
                                     <w:rFonts w:eastAsia="" w:cs="" w:cstheme="majorBidi" w:eastAsiaTheme="majorEastAsia" w:ascii="Cambria" w:hAnsi="Cambria"/>
                                     <w:b/>
                                     <w:bCs/>
-                                    <w:color w:val="auto"/>
+                                    <w:color w:val="00000A"/>
                                   </w:rPr>
                                 </w:r>
                               </w:p>
@@ -2410,13 +2409,13 @@
                                     <w:b/>
                                     <w:b/>
                                     <w:bCs/>
-                                    <w:color w:val="auto"/>
+                                    <w:color w:val="00000A"/>
                                   </w:rPr>
                                 </w:pPr>
-                                <w:bookmarkStart w:id="20" w:name="__UnoMark__255_2081229675"/>
-                                <w:bookmarkStart w:id="21" w:name="__UnoMark__256_2081229675"/>
-                                <w:bookmarkStart w:id="22" w:name="__UnoMark__255_2081229675"/>
-                                <w:bookmarkStart w:id="23" w:name="__UnoMark__256_2081229675"/>
+                                <w:bookmarkStart w:id="20" w:name="__UnoMark__256_2081229675"/>
+                                <w:bookmarkStart w:id="21" w:name="__UnoMark__255_2081229675"/>
+                                <w:bookmarkStart w:id="22" w:name="__UnoMark__256_2081229675"/>
+                                <w:bookmarkStart w:id="23" w:name="__UnoMark__255_2081229675"/>
                                 <w:bookmarkEnd w:id="22"/>
                                 <w:bookmarkEnd w:id="23"/>
                                 <w:r>
@@ -2424,7 +2423,7 @@
                                     <w:rFonts w:eastAsia="" w:cs="" w:cstheme="majorBidi" w:eastAsiaTheme="majorEastAsia" w:ascii="Cambria" w:hAnsi="Cambria"/>
                                     <w:b/>
                                     <w:bCs/>
-                                    <w:color w:val="auto"/>
+                                    <w:color w:val="00000A"/>
                                   </w:rPr>
                                 </w:r>
                               </w:p>
@@ -2447,7 +2446,7 @@
                                     <w:b/>
                                     <w:b/>
                                     <w:bCs/>
-                                    <w:color w:val="auto"/>
+                                    <w:color w:val="00000A"/>
                                   </w:rPr>
                                 </w:pPr>
                                 <w:bookmarkStart w:id="24" w:name="__UnoMark__257_2081229675"/>
@@ -2458,7 +2457,7 @@
                                     <w:rFonts w:eastAsia="" w:cs="" w:cstheme="majorBidi" w:eastAsiaTheme="majorEastAsia" w:ascii="Cambria" w:hAnsi="Cambria"/>
                                     <w:b/>
                                     <w:bCs/>
-                                    <w:color w:val="auto"/>
+                                    <w:color w:val="00000A"/>
                                   </w:rPr>
                                 </w:r>
                               </w:p>
@@ -2530,7 +2529,7 @@
                               <w:b/>
                               <w:b/>
                               <w:bCs/>
-                              <w:color w:val="auto"/>
+                              <w:color w:val="00000A"/>
                             </w:rPr>
                           </w:pPr>
                           <w:bookmarkStart w:id="26" w:name="__UnoMark__248_2081229675"/>
@@ -2541,7 +2540,7 @@
                               <w:rFonts w:eastAsia="" w:cs="" w:cstheme="majorBidi" w:eastAsiaTheme="majorEastAsia" w:ascii="Cambria" w:hAnsi="Cambria"/>
                               <w:b/>
                               <w:bCs/>
-                              <w:color w:val="auto"/>
+                              <w:color w:val="00000A"/>
                             </w:rPr>
                           </w:r>
                         </w:p>
@@ -2560,9 +2559,7 @@
                         <w:p>
                           <w:pPr>
                             <w:pStyle w:val="NoSpacing"/>
-                            <w:rPr>
-                              <w:color w:val="auto"/>
-                            </w:rPr>
+                            <w:rPr/>
                           </w:pPr>
                           <w:bookmarkStart w:id="28" w:name="__UnoMark__249_2081229675"/>
                           <w:bookmarkEnd w:id="28"/>
@@ -2571,7 +2568,7 @@
                               <w:rFonts w:eastAsia="" w:cs="" w:ascii="Cambria" w:hAnsi="Cambria" w:asciiTheme="majorHAnsi" w:cstheme="majorBidi" w:eastAsiaTheme="majorEastAsia" w:hAnsiTheme="majorHAnsi"/>
                               <w:b/>
                               <w:bCs/>
-                              <w:color w:val="auto"/>
+                              <w:color w:val="00000A"/>
                             </w:rPr>
                             <w:t xml:space="preserve">Page </w:t>
                           </w:r>
@@ -2582,7 +2579,7 @@
                               <w:rFonts w:eastAsia="" w:cs="" w:ascii="Cambria" w:hAnsi="Cambria" w:asciiTheme="majorHAnsi" w:cstheme="majorBidi" w:eastAsiaTheme="majorEastAsia" w:hAnsiTheme="majorHAnsi"/>
                               <w:b/>
                               <w:bCs/>
-                              <w:color w:val="auto"/>
+                              <w:color w:val="00000A"/>
                             </w:rPr>
                             <w:fldChar w:fldCharType="begin"/>
                           </w:r>
@@ -2593,7 +2590,7 @@
                             <w:fldChar w:fldCharType="separate"/>
                           </w:r>
                           <w:r>
-                            <w:t>6</w:t>
+                            <w:t>5</w:t>
                           </w:r>
                           <w:r>
                             <w:fldChar w:fldCharType="end"/>
@@ -2617,13 +2614,13 @@
                               <w:b/>
                               <w:b/>
                               <w:bCs/>
-                              <w:color w:val="auto"/>
+                              <w:color w:val="00000A"/>
                             </w:rPr>
                           </w:pPr>
-                          <w:bookmarkStart w:id="30" w:name="__UnoMark__251_2081229675"/>
-                          <w:bookmarkStart w:id="31" w:name="__UnoMark__252_2081229675"/>
-                          <w:bookmarkStart w:id="32" w:name="__UnoMark__251_2081229675"/>
-                          <w:bookmarkStart w:id="33" w:name="__UnoMark__252_2081229675"/>
+                          <w:bookmarkStart w:id="30" w:name="__UnoMark__252_2081229675"/>
+                          <w:bookmarkStart w:id="31" w:name="__UnoMark__251_2081229675"/>
+                          <w:bookmarkStart w:id="32" w:name="__UnoMark__252_2081229675"/>
+                          <w:bookmarkStart w:id="33" w:name="__UnoMark__251_2081229675"/>
                           <w:bookmarkEnd w:id="32"/>
                           <w:bookmarkEnd w:id="33"/>
                           <w:r>
@@ -2631,7 +2628,7 @@
                               <w:rFonts w:eastAsia="" w:cs="" w:cstheme="majorBidi" w:eastAsiaTheme="majorEastAsia" w:ascii="Cambria" w:hAnsi="Cambria"/>
                               <w:b/>
                               <w:bCs/>
-                              <w:color w:val="auto"/>
+                              <w:color w:val="00000A"/>
                             </w:rPr>
                           </w:r>
                         </w:p>
@@ -2659,13 +2656,13 @@
                               <w:b/>
                               <w:b/>
                               <w:bCs/>
-                              <w:color w:val="auto"/>
+                              <w:color w:val="00000A"/>
                             </w:rPr>
                           </w:pPr>
-                          <w:bookmarkStart w:id="34" w:name="__UnoMark__253_2081229675"/>
-                          <w:bookmarkStart w:id="35" w:name="__UnoMark__254_2081229675"/>
-                          <w:bookmarkStart w:id="36" w:name="__UnoMark__253_2081229675"/>
-                          <w:bookmarkStart w:id="37" w:name="__UnoMark__254_2081229675"/>
+                          <w:bookmarkStart w:id="34" w:name="__UnoMark__254_2081229675"/>
+                          <w:bookmarkStart w:id="35" w:name="__UnoMark__253_2081229675"/>
+                          <w:bookmarkStart w:id="36" w:name="__UnoMark__254_2081229675"/>
+                          <w:bookmarkStart w:id="37" w:name="__UnoMark__253_2081229675"/>
                           <w:bookmarkEnd w:id="36"/>
                           <w:bookmarkEnd w:id="37"/>
                           <w:r>
@@ -2673,7 +2670,7 @@
                               <w:rFonts w:eastAsia="" w:cs="" w:cstheme="majorBidi" w:eastAsiaTheme="majorEastAsia" w:ascii="Cambria" w:hAnsi="Cambria"/>
                               <w:b/>
                               <w:bCs/>
-                              <w:color w:val="auto"/>
+                              <w:color w:val="00000A"/>
                             </w:rPr>
                           </w:r>
                         </w:p>
@@ -2698,13 +2695,13 @@
                               <w:b/>
                               <w:b/>
                               <w:bCs/>
-                              <w:color w:val="auto"/>
+                              <w:color w:val="00000A"/>
                             </w:rPr>
                           </w:pPr>
-                          <w:bookmarkStart w:id="38" w:name="__UnoMark__255_2081229675"/>
-                          <w:bookmarkStart w:id="39" w:name="__UnoMark__256_2081229675"/>
-                          <w:bookmarkStart w:id="40" w:name="__UnoMark__255_2081229675"/>
-                          <w:bookmarkStart w:id="41" w:name="__UnoMark__256_2081229675"/>
+                          <w:bookmarkStart w:id="38" w:name="__UnoMark__256_2081229675"/>
+                          <w:bookmarkStart w:id="39" w:name="__UnoMark__255_2081229675"/>
+                          <w:bookmarkStart w:id="40" w:name="__UnoMark__256_2081229675"/>
+                          <w:bookmarkStart w:id="41" w:name="__UnoMark__255_2081229675"/>
                           <w:bookmarkEnd w:id="40"/>
                           <w:bookmarkEnd w:id="41"/>
                           <w:r>
@@ -2712,7 +2709,7 @@
                               <w:rFonts w:eastAsia="" w:cs="" w:cstheme="majorBidi" w:eastAsiaTheme="majorEastAsia" w:ascii="Cambria" w:hAnsi="Cambria"/>
                               <w:b/>
                               <w:bCs/>
-                              <w:color w:val="auto"/>
+                              <w:color w:val="00000A"/>
                             </w:rPr>
                           </w:r>
                         </w:p>
@@ -2735,7 +2732,7 @@
                               <w:b/>
                               <w:b/>
                               <w:bCs/>
-                              <w:color w:val="auto"/>
+                              <w:color w:val="00000A"/>
                             </w:rPr>
                           </w:pPr>
                           <w:bookmarkStart w:id="42" w:name="__UnoMark__257_2081229675"/>
@@ -2746,7 +2743,7 @@
                               <w:rFonts w:eastAsia="" w:cs="" w:cstheme="majorBidi" w:eastAsiaTheme="majorEastAsia" w:ascii="Cambria" w:hAnsi="Cambria"/>
                               <w:b/>
                               <w:bCs/>
-                              <w:color w:val="auto"/>
+                              <w:color w:val="00000A"/>
                             </w:rPr>
                           </w:r>
                         </w:p>
@@ -3967,6 +3964,195 @@
   </w:style>
   <w:style w:type="character" w:styleId="ListLabel45">
     <w:name w:val="ListLabel 45"/>
+    <w:qFormat/>
+    <w:rPr>
+      <w:rFonts w:cs="Wingdings"/>
+    </w:rPr>
+  </w:style>
+  <w:style w:type="character" w:styleId="ListLabel46">
+    <w:name w:val="ListLabel 46"/>
+    <w:qFormat/>
+    <w:rPr>
+      <w:rFonts w:cs="Symbol"/>
+    </w:rPr>
+  </w:style>
+  <w:style w:type="character" w:styleId="ListLabel47">
+    <w:name w:val="ListLabel 47"/>
+    <w:qFormat/>
+    <w:rPr>
+      <w:rFonts w:cs="Courier New"/>
+    </w:rPr>
+  </w:style>
+  <w:style w:type="character" w:styleId="ListLabel48">
+    <w:name w:val="ListLabel 48"/>
+    <w:qFormat/>
+    <w:rPr>
+      <w:rFonts w:cs="Wingdings"/>
+    </w:rPr>
+  </w:style>
+  <w:style w:type="character" w:styleId="ListLabel49">
+    <w:name w:val="ListLabel 49"/>
+    <w:qFormat/>
+    <w:rPr>
+      <w:rFonts w:cs="Symbol"/>
+    </w:rPr>
+  </w:style>
+  <w:style w:type="character" w:styleId="ListLabel50">
+    <w:name w:val="ListLabel 50"/>
+    <w:qFormat/>
+    <w:rPr>
+      <w:rFonts w:cs="Courier New"/>
+    </w:rPr>
+  </w:style>
+  <w:style w:type="character" w:styleId="ListLabel51">
+    <w:name w:val="ListLabel 51"/>
+    <w:qFormat/>
+    <w:rPr>
+      <w:rFonts w:cs="Wingdings"/>
+    </w:rPr>
+  </w:style>
+  <w:style w:type="character" w:styleId="ListLabel52">
+    <w:name w:val="ListLabel 52"/>
+    <w:qFormat/>
+    <w:rPr>
+      <w:rFonts w:cs="Symbol"/>
+    </w:rPr>
+  </w:style>
+  <w:style w:type="character" w:styleId="ListLabel53">
+    <w:name w:val="ListLabel 53"/>
+    <w:qFormat/>
+    <w:rPr>
+      <w:rFonts w:cs="Courier New"/>
+    </w:rPr>
+  </w:style>
+  <w:style w:type="character" w:styleId="ListLabel54">
+    <w:name w:val="ListLabel 54"/>
+    <w:qFormat/>
+    <w:rPr>
+      <w:rFonts w:cs="Wingdings"/>
+    </w:rPr>
+  </w:style>
+  <w:style w:type="character" w:styleId="ListLabel55">
+    <w:name w:val="ListLabel 55"/>
+    <w:qFormat/>
+    <w:rPr>
+      <w:rFonts w:cs="Symbol"/>
+    </w:rPr>
+  </w:style>
+  <w:style w:type="character" w:styleId="ListLabel56">
+    <w:name w:val="ListLabel 56"/>
+    <w:qFormat/>
+    <w:rPr>
+      <w:rFonts w:cs="Courier New"/>
+    </w:rPr>
+  </w:style>
+  <w:style w:type="character" w:styleId="ListLabel57">
+    <w:name w:val="ListLabel 57"/>
+    <w:qFormat/>
+    <w:rPr>
+      <w:rFonts w:cs="Wingdings"/>
+    </w:rPr>
+  </w:style>
+  <w:style w:type="character" w:styleId="ListLabel58">
+    <w:name w:val="ListLabel 58"/>
+    <w:qFormat/>
+    <w:rPr>
+      <w:rFonts w:cs="Symbol"/>
+    </w:rPr>
+  </w:style>
+  <w:style w:type="character" w:styleId="ListLabel59">
+    <w:name w:val="ListLabel 59"/>
+    <w:qFormat/>
+    <w:rPr>
+      <w:rFonts w:cs="Courier New"/>
+    </w:rPr>
+  </w:style>
+  <w:style w:type="character" w:styleId="ListLabel60">
+    <w:name w:val="ListLabel 60"/>
+    <w:qFormat/>
+    <w:rPr>
+      <w:rFonts w:cs="Wingdings"/>
+    </w:rPr>
+  </w:style>
+  <w:style w:type="character" w:styleId="ListLabel61">
+    <w:name w:val="ListLabel 61"/>
+    <w:qFormat/>
+    <w:rPr>
+      <w:rFonts w:cs="Symbol"/>
+    </w:rPr>
+  </w:style>
+  <w:style w:type="character" w:styleId="ListLabel62">
+    <w:name w:val="ListLabel 62"/>
+    <w:qFormat/>
+    <w:rPr>
+      <w:rFonts w:cs="Courier New"/>
+    </w:rPr>
+  </w:style>
+  <w:style w:type="character" w:styleId="ListLabel63">
+    <w:name w:val="ListLabel 63"/>
+    <w:qFormat/>
+    <w:rPr>
+      <w:rFonts w:cs="Wingdings"/>
+    </w:rPr>
+  </w:style>
+  <w:style w:type="character" w:styleId="ListLabel64">
+    <w:name w:val="ListLabel 64"/>
+    <w:qFormat/>
+    <w:rPr>
+      <w:rFonts w:cs="Symbol"/>
+    </w:rPr>
+  </w:style>
+  <w:style w:type="character" w:styleId="ListLabel65">
+    <w:name w:val="ListLabel 65"/>
+    <w:qFormat/>
+    <w:rPr>
+      <w:rFonts w:cs="Courier New"/>
+    </w:rPr>
+  </w:style>
+  <w:style w:type="character" w:styleId="ListLabel66">
+    <w:name w:val="ListLabel 66"/>
+    <w:qFormat/>
+    <w:rPr>
+      <w:rFonts w:cs="Wingdings"/>
+    </w:rPr>
+  </w:style>
+  <w:style w:type="character" w:styleId="ListLabel67">
+    <w:name w:val="ListLabel 67"/>
+    <w:qFormat/>
+    <w:rPr>
+      <w:rFonts w:cs="Symbol"/>
+    </w:rPr>
+  </w:style>
+  <w:style w:type="character" w:styleId="ListLabel68">
+    <w:name w:val="ListLabel 68"/>
+    <w:qFormat/>
+    <w:rPr>
+      <w:rFonts w:cs="Courier New"/>
+    </w:rPr>
+  </w:style>
+  <w:style w:type="character" w:styleId="ListLabel69">
+    <w:name w:val="ListLabel 69"/>
+    <w:qFormat/>
+    <w:rPr>
+      <w:rFonts w:cs="Wingdings"/>
+    </w:rPr>
+  </w:style>
+  <w:style w:type="character" w:styleId="ListLabel70">
+    <w:name w:val="ListLabel 70"/>
+    <w:qFormat/>
+    <w:rPr>
+      <w:rFonts w:cs="Symbol"/>
+    </w:rPr>
+  </w:style>
+  <w:style w:type="character" w:styleId="ListLabel71">
+    <w:name w:val="ListLabel 71"/>
+    <w:qFormat/>
+    <w:rPr>
+      <w:rFonts w:cs="Courier New"/>
+    </w:rPr>
+  </w:style>
+  <w:style w:type="character" w:styleId="ListLabel72">
+    <w:name w:val="ListLabel 72"/>
     <w:qFormat/>
     <w:rPr>
       <w:rFonts w:cs="Wingdings"/>

</xml_diff>